<commit_message>
Update negative muons abstract
</commit_message>
<xml_diff>
--- a/Presentations/NOBUGS 2018/Abstracts/Elemental Analysis with Negative Muons.docx
+++ b/Presentations/NOBUGS 2018/Abstracts/Elemental Analysis with Negative Muons.docx
@@ -104,27 +104,7 @@
           <w:szCs w:val="22"/>
           <w:lang w:val="en-GB"/>
         </w:rPr>
-        <w:t xml:space="preserve">ISIS Neutron </w:t>
-      </w:r>
-      <w:r>
-        <w:rPr>
-          <w:i/>
-          <w:iCs/>
-          <w:sz w:val="22"/>
-          <w:szCs w:val="22"/>
-          <w:lang w:val="en-GB"/>
-        </w:rPr>
-        <w:t xml:space="preserve">and Muon </w:t>
-      </w:r>
-      <w:r>
-        <w:rPr>
-          <w:i/>
-          <w:iCs/>
-          <w:sz w:val="22"/>
-          <w:szCs w:val="22"/>
-          <w:lang w:val="en-GB"/>
-        </w:rPr>
-        <w:t>Source, STFC, UK</w:t>
+        <w:t>ISIS Neutron and Muon Source, STFC, UK</w:t>
       </w:r>
     </w:p>
     <w:p>
@@ -142,27 +122,7 @@
           <w:szCs w:val="22"/>
           <w:lang w:val="en-GB"/>
         </w:rPr>
-        <w:t xml:space="preserve">Author Email: </w:t>
-      </w:r>
-      <w:r>
-        <w:rPr>
-          <w:i/>
-          <w:iCs/>
-          <w:sz w:val="22"/>
-          <w:szCs w:val="22"/>
-          <w:lang w:val="en-GB"/>
-        </w:rPr>
-        <w:t>gemma.guest</w:t>
-      </w:r>
-      <w:r>
-        <w:rPr>
-          <w:i/>
-          <w:iCs/>
-          <w:sz w:val="22"/>
-          <w:szCs w:val="22"/>
-          <w:lang w:val="en-GB"/>
-        </w:rPr>
-        <w:t>@stfc.ac.uk</w:t>
+        <w:t>Author Email: gemma.guest@stfc.ac.uk</w:t>
       </w:r>
     </w:p>
     <w:p>
@@ -212,7 +172,28 @@
           <w:sz w:val="22"/>
           <w:szCs w:val="22"/>
         </w:rPr>
-        <w:t>The current analysis uses Mantid to do a manual comparison of the measured peaks with known line spectra for the chemical elements. We have developed an easy-to-use interface to allow the user to select the element(s) of interest from the periodic table. The line spectra of the selected elements are superimposed on the measured data, so the user can quickly see where peaks match.</w:t>
+        <w:t>The current analysis involves plotting the spectra and manually comparing the peaks with a data sheet, which contains the line spectra for every element. To improve the workflow, w</w:t>
+      </w:r>
+      <w:r>
+        <w:rPr>
+          <w:sz w:val="22"/>
+          <w:szCs w:val="22"/>
+        </w:rPr>
+        <w:t xml:space="preserve">e have developed an easy-to-use interface to allow the user to select the element(s) of interest from the periodic table. The line spectra of the selected elements are </w:t>
+      </w:r>
+      <w:r>
+        <w:rPr>
+          <w:sz w:val="22"/>
+          <w:szCs w:val="22"/>
+        </w:rPr>
+        <w:t xml:space="preserve">then </w:t>
+      </w:r>
+      <w:r>
+        <w:rPr>
+          <w:sz w:val="22"/>
+          <w:szCs w:val="22"/>
+        </w:rPr>
+        <w:t>superimposed on the measured data, so the user can quickly see where peaks match.</w:t>
       </w:r>
     </w:p>
     <w:p>
@@ -236,83 +217,14 @@
         <w:spacing w:before="0" w:after="120"/>
         <w:jc w:val="both"/>
         <w:rPr>
-          <w:sz w:val="22"/>
-          <w:szCs w:val="22"/>
+          <w:rFonts w:ascii="Times New Roman" w:hAnsi="Times New Roman" w:cs="Times New Roman"/>
+          <w:sz w:val="22"/>
+          <w:szCs w:val="22"/>
+          <w:lang w:val="it-IT"/>
         </w:rPr>
       </w:pPr>
       <w:r>
         <w:rPr/>
-      </w:r>
-    </w:p>
-    <w:p>
-      <w:pPr>
-        <w:pStyle w:val="Heading3"/>
-        <w:spacing w:before="0" w:after="0"/>
-        <w:rPr/>
-      </w:pPr>
-      <w:r>
-        <w:rPr>
-          <w:rFonts w:cs="Times New Roman" w:ascii="Times New Roman" w:hAnsi="Times New Roman"/>
-        </w:rPr>
-        <w:t>References</w:t>
-      </w:r>
-    </w:p>
-    <w:p>
-      <w:pPr>
-        <w:pStyle w:val="TextBodyIndent"/>
-        <w:ind w:left="357" w:hanging="357"/>
-        <w:rPr/>
-      </w:pPr>
-      <w:r>
-        <w:rPr>
-          <w:rFonts w:cs="Times New Roman" w:ascii="Times New Roman" w:hAnsi="Times New Roman"/>
-        </w:rPr>
-        <w:t xml:space="preserve">[1] </w:t>
-        <w:tab/>
-        <w:t>Times new Roman, 10 pt. Line distance 1.2</w:t>
-      </w:r>
-    </w:p>
-    <w:p>
-      <w:pPr>
-        <w:pStyle w:val="TextBodyIndent"/>
-        <w:ind w:left="357" w:hanging="357"/>
-        <w:rPr/>
-      </w:pPr>
-      <w:r>
-        <w:rPr>
-          <w:rFonts w:cs="Times New Roman" w:ascii="Times New Roman" w:hAnsi="Times New Roman"/>
-          <w:lang w:val="de-DE"/>
-        </w:rPr>
-        <w:t>[2]</w:t>
-        <w:tab/>
-        <w:t>...</w:t>
-      </w:r>
-    </w:p>
-    <w:p>
-      <w:pPr>
-        <w:pStyle w:val="TextBodyIndent"/>
-        <w:spacing w:before="0" w:after="120"/>
-        <w:ind w:left="357" w:hanging="357"/>
-        <w:jc w:val="both"/>
-        <w:rPr/>
-      </w:pPr>
-      <w:r>
-        <w:rPr>
-          <w:rFonts w:cs="Times New Roman" w:ascii="Times New Roman" w:hAnsi="Times New Roman"/>
-          <w:sz w:val="22"/>
-          <w:szCs w:val="22"/>
-          <w:lang w:val="de-DE"/>
-        </w:rPr>
-        <w:t>...</w:t>
-      </w:r>
-      <w:r>
-        <w:rPr>
-          <w:rFonts w:cs="Times New Roman" w:ascii="Times New Roman" w:hAnsi="Times New Roman"/>
-          <w:sz w:val="22"/>
-          <w:szCs w:val="22"/>
-          <w:lang w:val="it-IT"/>
-        </w:rPr>
-        <w:t xml:space="preserve"> </w:t>
       </w:r>
     </w:p>
     <w:sectPr>
@@ -743,7 +655,7 @@
     </w:pPr>
     <w:rPr>
       <w:rFonts w:ascii="Times New Roman" w:hAnsi="Times New Roman" w:eastAsia="Times New Roman" w:cs="Times New Roman"/>
-      <w:color w:val="auto"/>
+      <w:color w:val="00000A"/>
       <w:sz w:val="24"/>
       <w:szCs w:val="24"/>
       <w:lang w:val="en-US" w:eastAsia="en-US" w:bidi="ar-SA"/>
@@ -1032,7 +944,7 @@
         <w:tab w:val="center" w:pos="4536" w:leader="none"/>
         <w:tab w:val="right" w:pos="9072" w:leader="none"/>
       </w:tabs>
-      <w:overflowPunct w:val="true"/>
+      <w:overflowPunct w:val="false"/>
       <w:spacing w:lineRule="auto" w:line="360"/>
       <w:jc w:val="center"/>
       <w:textAlignment w:val="baseline"/>

</xml_diff>